<commit_message>
modified Atef s part
</commit_message>
<xml_diff>
--- a/Partie_Yann/notes.docx
+++ b/Partie_Yann/notes.docx
@@ -2481,20 +2481,31 @@
           <w:sz w:val="28"/>
           <w:szCs w:val="28"/>
         </w:rPr>
-        <w:t>:</w:t>
-      </w:r>
-    </w:p>
-    <w:p>
-      <w:pPr>
-        <w:pStyle w:val="Paragraphedeliste"/>
-        <w:ind w:left="1065"/>
-        <w:rPr>
-          <w:rFonts w:cstheme="minorHAnsi"/>
-          <w:sz w:val="21"/>
-          <w:szCs w:val="21"/>
-          <w:shd w:val="clear" w:color="auto" w:fill="FFFFFF"/>
-        </w:rPr>
-      </w:pPr>
+        <w:t> :</w:t>
+      </w:r>
+    </w:p>
+    <w:p>
+      <w:pPr>
+        <w:rPr>
+          <w:rFonts w:ascii="Arial" w:hAnsi="Arial" w:cs="Arial"/>
+          <w:b/>
+          <w:bCs/>
+          <w:color w:val="000000"/>
+          <w:sz w:val="28"/>
+          <w:szCs w:val="28"/>
+        </w:rPr>
+      </w:pPr>
+      <w:r>
+        <w:rPr>
+          <w:rFonts w:ascii="Arial" w:hAnsi="Arial" w:cs="Arial"/>
+          <w:b/>
+          <w:bCs/>
+          <w:color w:val="000000"/>
+          <w:sz w:val="28"/>
+          <w:szCs w:val="28"/>
+        </w:rPr>
+        <w:tab/>
+      </w:r>
     </w:p>
     <w:p>
       <w:pPr>
@@ -2550,6 +2561,21 @@
         </w:rPr>
         <w:t>premier programme de courrier électronique</w:t>
       </w:r>
+    </w:p>
+    <w:p>
+      <w:pPr>
+        <w:pStyle w:val="Paragraphedeliste"/>
+        <w:numPr>
+          <w:ilvl w:val="0"/>
+          <w:numId w:val="2"/>
+        </w:numPr>
+        <w:rPr>
+          <w:rFonts w:cstheme="minorHAnsi"/>
+          <w:sz w:val="21"/>
+          <w:szCs w:val="21"/>
+          <w:shd w:val="clear" w:color="auto" w:fill="FFFFFF"/>
+        </w:rPr>
+      </w:pPr>
     </w:p>
     <w:p>
       <w:pPr>

</xml_diff>